<commit_message>
xpider: chiß║┐n version v1.3
</commit_message>
<xml_diff>
--- a/project/New Microsoft Word Document.docx
+++ b/project/New Microsoft Word Document.docx
@@ -9,28 +9,66 @@
     </w:p>
     <w:p>
       <w:r>
+        <w:t>- Dùng để xem tour du lịch, đặt tour du lịch</w:t>
+      </w:r>
+    </w:p>
+    <w:p>
+      <w:r>
         <w:t>2. Đối tượng sử dụng website là ai?</w:t>
       </w:r>
     </w:p>
     <w:p>
       <w:r>
+        <w:t>- Khách hàng trung lưu đi theo nhóm 1 vài gia đình</w:t>
+      </w:r>
+    </w:p>
+    <w:p>
+      <w:r>
         <w:t>3. Website có những chức năng gì?</w:t>
       </w:r>
     </w:p>
     <w:p>
       <w:r>
-        <w:t>4. Website tổng cộng có bao nhiêu trang? Liệt kê danh sách các trang của website (ví dụ trang chủ, trang giới thiệu, liên hệ….)</w:t>
-      </w:r>
-    </w:p>
-    <w:p>
-      <w:r>
-        <w:t>5. Liệt kê những website tương tự nếu có?</w:t>
-      </w:r>
-    </w:p>
-    <w:p>
+        <w:t xml:space="preserve">- Xem các tour </w:t>
+      </w:r>
+      <w:r>
+        <w:t>sắp có</w:t>
+      </w:r>
+      <w:r>
+        <w:t>.</w:t>
+      </w:r>
+    </w:p>
+    <w:p>
+      <w:r>
+        <w:t>- Liên hệ với công ty</w:t>
+      </w:r>
       <w:bookmarkStart w:id="0" w:name="_GoBack"/>
       <w:bookmarkEnd w:id="0"/>
     </w:p>
+    <w:p>
+      <w:r>
+        <w:t xml:space="preserve">- </w:t>
+      </w:r>
+      <w:r>
+        <w:t>Xem thông tin tour mình đã đặt.</w:t>
+      </w:r>
+    </w:p>
+    <w:p>
+      <w:r>
+        <w:t>- Xem thông tin tour mình đã đi.</w:t>
+      </w:r>
+    </w:p>
+    <w:p>
+      <w:r>
+        <w:t>4. Website tổng cộng có bao nhiêu trang? Liệt kê danh sách các trang của website (ví dụ trang chủ, trang giới thiệu, liên hệ….)</w:t>
+      </w:r>
+    </w:p>
+    <w:p>
+      <w:r>
+        <w:t>5. Liệt kê những website tương tự nếu có?</w:t>
+      </w:r>
+    </w:p>
+    <w:p/>
     <w:sectPr>
       <w:pgSz w:w="12240" w:h="15840"/>
       <w:pgMar w:top="1440" w:right="1440" w:bottom="1440" w:left="1440" w:header="720" w:footer="720" w:gutter="0"/>

</xml_diff>